<commit_message>
Terminada lista de exercicios e adicionado slide novo de EDS
</commit_message>
<xml_diff>
--- a/periodo-7/TEORIA DA COMPUTAÇÃO/Lista de Exercicios 2 Resolucao.docx
+++ b/periodo-7/TEORIA DA COMPUTAÇÃO/Lista de Exercicios 2 Resolucao.docx
@@ -192,6 +192,188 @@
           <w:rFonts w:ascii="Times New Roman" w:hAnsi="Times New Roman" w:cs="Times New Roman"/>
           <w:b/>
           <w:bCs/>
+          <w:noProof/>
+          <w:sz w:val="28"/>
+          <w:szCs w:val="28"/>
+          <w:lang w:val="pt-BR"/>
+        </w:rPr>
+        <w:drawing>
+          <wp:inline distT="0" distB="0" distL="0" distR="0" wp14:anchorId="4517DEDF" wp14:editId="266B533E">
+            <wp:extent cx="5943600" cy="2702560"/>
+            <wp:effectExtent l="0" t="0" r="0" b="2540"/>
+            <wp:docPr id="1454106424" name="Picture 1" descr="A drawing of a diagram&#10;&#10;Description automatically generated"/>
+            <wp:cNvGraphicFramePr>
+              <a:graphicFrameLocks xmlns:a="http://schemas.openxmlformats.org/drawingml/2006/main" noChangeAspect="1"/>
+            </wp:cNvGraphicFramePr>
+            <a:graphic xmlns:a="http://schemas.openxmlformats.org/drawingml/2006/main">
+              <a:graphicData uri="http://schemas.openxmlformats.org/drawingml/2006/picture">
+                <pic:pic xmlns:pic="http://schemas.openxmlformats.org/drawingml/2006/picture">
+                  <pic:nvPicPr>
+                    <pic:cNvPr id="1454106424" name="Picture 1" descr="A drawing of a diagram&#10;&#10;Description automatically generated"/>
+                    <pic:cNvPicPr/>
+                  </pic:nvPicPr>
+                  <pic:blipFill>
+                    <a:blip r:embed="rId4">
+                      <a:extLst>
+                        <a:ext uri="{28A0092B-C50C-407E-A947-70E740481C1C}">
+                          <a14:useLocalDpi xmlns:a14="http://schemas.microsoft.com/office/drawing/2010/main" val="0"/>
+                        </a:ext>
+                      </a:extLst>
+                    </a:blip>
+                    <a:stretch>
+                      <a:fillRect/>
+                    </a:stretch>
+                  </pic:blipFill>
+                  <pic:spPr>
+                    <a:xfrm>
+                      <a:off x="0" y="0"/>
+                      <a:ext cx="5943600" cy="2702560"/>
+                    </a:xfrm>
+                    <a:prstGeom prst="rect">
+                      <a:avLst/>
+                    </a:prstGeom>
+                  </pic:spPr>
+                </pic:pic>
+              </a:graphicData>
+            </a:graphic>
+          </wp:inline>
+        </w:drawing>
+      </w:r>
+    </w:p>
+    <w:p>
+      <w:pPr>
+        <w:rPr>
+          <w:rFonts w:ascii="Times New Roman" w:hAnsi="Times New Roman" w:cs="Times New Roman"/>
+          <w:sz w:val="28"/>
+          <w:szCs w:val="28"/>
+          <w:lang w:val="pt-BR"/>
+        </w:rPr>
+      </w:pPr>
+      <w:proofErr w:type="spellStart"/>
+      <w:r>
+        <w:rPr>
+          <w:rFonts w:ascii="Times New Roman" w:hAnsi="Times New Roman" w:cs="Times New Roman"/>
+          <w:sz w:val="28"/>
+          <w:szCs w:val="28"/>
+          <w:lang w:val="pt-BR"/>
+        </w:rPr>
+        <w:t>abcdabc</w:t>
+      </w:r>
+      <w:proofErr w:type="spellEnd"/>
+      <w:r>
+        <w:rPr>
+          <w:rFonts w:ascii="Times New Roman" w:hAnsi="Times New Roman" w:cs="Times New Roman"/>
+          <w:sz w:val="28"/>
+          <w:szCs w:val="28"/>
+          <w:lang w:val="pt-BR"/>
+        </w:rPr>
+        <w:t xml:space="preserve"> -&gt; q0 -&gt; q1 a -&gt; q2 b -&gt; q3 c -&gt; q0 d -&gt; q1 a -&gt; q2 b -&gt; q3 c</w:t>
+      </w:r>
+    </w:p>
+    <w:p>
+      <w:pPr>
+        <w:rPr>
+          <w:rFonts w:ascii="Times New Roman" w:hAnsi="Times New Roman" w:cs="Times New Roman"/>
+          <w:sz w:val="28"/>
+          <w:szCs w:val="28"/>
+          <w:lang w:val="pt-BR"/>
+        </w:rPr>
+      </w:pPr>
+      <w:r>
+        <w:rPr>
+          <w:rFonts w:ascii="Times New Roman" w:hAnsi="Times New Roman" w:cs="Times New Roman"/>
+          <w:sz w:val="28"/>
+          <w:szCs w:val="28"/>
+          <w:lang w:val="pt-BR"/>
+        </w:rPr>
+        <w:t>Pertence a linguagem reconhecida pelo AFD</w:t>
+      </w:r>
+    </w:p>
+    <w:p>
+      <w:pPr>
+        <w:rPr>
+          <w:rFonts w:ascii="Times New Roman" w:hAnsi="Times New Roman" w:cs="Times New Roman"/>
+          <w:sz w:val="28"/>
+          <w:szCs w:val="28"/>
+          <w:lang w:val="pt-BR"/>
+        </w:rPr>
+      </w:pPr>
+    </w:p>
+    <w:p>
+      <w:pPr>
+        <w:rPr>
+          <w:rFonts w:ascii="Times New Roman" w:hAnsi="Times New Roman" w:cs="Times New Roman"/>
+          <w:sz w:val="28"/>
+          <w:szCs w:val="28"/>
+          <w:lang w:val="pt-BR"/>
+        </w:rPr>
+      </w:pPr>
+      <w:proofErr w:type="spellStart"/>
+      <w:r>
+        <w:rPr>
+          <w:rFonts w:ascii="Times New Roman" w:hAnsi="Times New Roman" w:cs="Times New Roman"/>
+          <w:sz w:val="28"/>
+          <w:szCs w:val="28"/>
+          <w:lang w:val="pt-BR"/>
+        </w:rPr>
+        <w:t>abcdabcd</w:t>
+      </w:r>
+      <w:proofErr w:type="spellEnd"/>
+      <w:r>
+        <w:rPr>
+          <w:rFonts w:ascii="Times New Roman" w:hAnsi="Times New Roman" w:cs="Times New Roman"/>
+          <w:sz w:val="28"/>
+          <w:szCs w:val="28"/>
+          <w:lang w:val="pt-BR"/>
+        </w:rPr>
+        <w:t xml:space="preserve"> -&gt;q0 -&gt; q1 a -&gt; q2 b -&gt; q3 c -&gt; q0 d -&gt; q1 a -&gt; q2 b -&gt; q3 c -&gt; q0 d</w:t>
+      </w:r>
+    </w:p>
+    <w:p>
+      <w:pPr>
+        <w:rPr>
+          <w:rFonts w:ascii="Times New Roman" w:hAnsi="Times New Roman" w:cs="Times New Roman"/>
+          <w:sz w:val="28"/>
+          <w:szCs w:val="28"/>
+          <w:lang w:val="pt-BR"/>
+        </w:rPr>
+      </w:pPr>
+      <w:r>
+        <w:rPr>
+          <w:rFonts w:ascii="Times New Roman" w:hAnsi="Times New Roman" w:cs="Times New Roman"/>
+          <w:sz w:val="28"/>
+          <w:szCs w:val="28"/>
+          <w:lang w:val="pt-BR"/>
+        </w:rPr>
+        <w:t>Não é pertence a linguagem reconhecida pelo AFD pois termina em q0, que não é um estado de aceitação.</w:t>
+      </w:r>
+    </w:p>
+    <w:p>
+      <w:pPr>
+        <w:rPr>
+          <w:rFonts w:ascii="Times New Roman" w:hAnsi="Times New Roman" w:cs="Times New Roman"/>
+          <w:sz w:val="28"/>
+          <w:szCs w:val="28"/>
+          <w:lang w:val="pt-BR"/>
+        </w:rPr>
+      </w:pPr>
+    </w:p>
+    <w:p>
+      <w:pPr>
+        <w:rPr>
+          <w:rFonts w:ascii="Times New Roman" w:hAnsi="Times New Roman" w:cs="Times New Roman"/>
+          <w:b/>
+          <w:bCs/>
+          <w:sz w:val="28"/>
+          <w:szCs w:val="28"/>
+          <w:lang w:val="pt-BR"/>
+        </w:rPr>
+      </w:pPr>
+      <w:r>
+        <w:rPr>
+          <w:rFonts w:ascii="Times New Roman" w:hAnsi="Times New Roman" w:cs="Times New Roman"/>
+          <w:b/>
+          <w:bCs/>
           <w:sz w:val="28"/>
           <w:szCs w:val="28"/>
           <w:lang w:val="pt-BR"/>
@@ -234,6 +416,70 @@
           <w:lang w:val="pt-BR"/>
         </w:rPr>
       </w:pPr>
+      <w:r>
+        <w:rPr>
+          <w:rFonts w:ascii="Times New Roman" w:hAnsi="Times New Roman" w:cs="Times New Roman"/>
+          <w:b/>
+          <w:bCs/>
+          <w:noProof/>
+          <w:sz w:val="28"/>
+          <w:szCs w:val="28"/>
+          <w:lang w:val="pt-BR"/>
+        </w:rPr>
+        <w:drawing>
+          <wp:inline distT="0" distB="0" distL="0" distR="0" wp14:anchorId="1A3C3CB2" wp14:editId="3E5610E7">
+            <wp:extent cx="4499556" cy="2184400"/>
+            <wp:effectExtent l="0" t="0" r="0" b="0"/>
+            <wp:docPr id="2050731841" name="Picture 2" descr="A diagram of a diagram on a lined paper&#10;&#10;Description automatically generated"/>
+            <wp:cNvGraphicFramePr>
+              <a:graphicFrameLocks xmlns:a="http://schemas.openxmlformats.org/drawingml/2006/main" noChangeAspect="1"/>
+            </wp:cNvGraphicFramePr>
+            <a:graphic xmlns:a="http://schemas.openxmlformats.org/drawingml/2006/main">
+              <a:graphicData uri="http://schemas.openxmlformats.org/drawingml/2006/picture">
+                <pic:pic xmlns:pic="http://schemas.openxmlformats.org/drawingml/2006/picture">
+                  <pic:nvPicPr>
+                    <pic:cNvPr id="2050731841" name="Picture 2" descr="A diagram of a diagram on a lined paper&#10;&#10;Description automatically generated"/>
+                    <pic:cNvPicPr/>
+                  </pic:nvPicPr>
+                  <pic:blipFill>
+                    <a:blip r:embed="rId5" cstate="print">
+                      <a:extLst>
+                        <a:ext uri="{28A0092B-C50C-407E-A947-70E740481C1C}">
+                          <a14:useLocalDpi xmlns:a14="http://schemas.microsoft.com/office/drawing/2010/main" val="0"/>
+                        </a:ext>
+                      </a:extLst>
+                    </a:blip>
+                    <a:stretch>
+                      <a:fillRect/>
+                    </a:stretch>
+                  </pic:blipFill>
+                  <pic:spPr>
+                    <a:xfrm>
+                      <a:off x="0" y="0"/>
+                      <a:ext cx="4522693" cy="2195632"/>
+                    </a:xfrm>
+                    <a:prstGeom prst="rect">
+                      <a:avLst/>
+                    </a:prstGeom>
+                  </pic:spPr>
+                </pic:pic>
+              </a:graphicData>
+            </a:graphic>
+          </wp:inline>
+        </w:drawing>
+      </w:r>
+    </w:p>
+    <w:p>
+      <w:pPr>
+        <w:rPr>
+          <w:rFonts w:ascii="Times New Roman" w:hAnsi="Times New Roman" w:cs="Times New Roman"/>
+          <w:b/>
+          <w:bCs/>
+          <w:sz w:val="28"/>
+          <w:szCs w:val="28"/>
+          <w:lang w:val="pt-BR"/>
+        </w:rPr>
+      </w:pPr>
     </w:p>
     <w:p>
       <w:pPr>
@@ -269,6 +515,70 @@
           <w:lang w:val="pt-BR"/>
         </w:rPr>
       </w:pPr>
+      <w:r>
+        <w:rPr>
+          <w:rFonts w:ascii="Times New Roman" w:hAnsi="Times New Roman" w:cs="Times New Roman"/>
+          <w:b/>
+          <w:bCs/>
+          <w:noProof/>
+          <w:sz w:val="28"/>
+          <w:szCs w:val="28"/>
+          <w:lang w:val="pt-BR"/>
+        </w:rPr>
+        <w:drawing>
+          <wp:inline distT="0" distB="0" distL="0" distR="0" wp14:anchorId="637162A2" wp14:editId="44E31700">
+            <wp:extent cx="5054600" cy="1607104"/>
+            <wp:effectExtent l="0" t="0" r="0" b="6350"/>
+            <wp:docPr id="608300971" name="Picture 3" descr="A diagram of a diagram on a lined paper&#10;&#10;Description automatically generated"/>
+            <wp:cNvGraphicFramePr>
+              <a:graphicFrameLocks xmlns:a="http://schemas.openxmlformats.org/drawingml/2006/main" noChangeAspect="1"/>
+            </wp:cNvGraphicFramePr>
+            <a:graphic xmlns:a="http://schemas.openxmlformats.org/drawingml/2006/main">
+              <a:graphicData uri="http://schemas.openxmlformats.org/drawingml/2006/picture">
+                <pic:pic xmlns:pic="http://schemas.openxmlformats.org/drawingml/2006/picture">
+                  <pic:nvPicPr>
+                    <pic:cNvPr id="608300971" name="Picture 3" descr="A diagram of a diagram on a lined paper&#10;&#10;Description automatically generated"/>
+                    <pic:cNvPicPr/>
+                  </pic:nvPicPr>
+                  <pic:blipFill>
+                    <a:blip r:embed="rId6">
+                      <a:extLst>
+                        <a:ext uri="{28A0092B-C50C-407E-A947-70E740481C1C}">
+                          <a14:useLocalDpi xmlns:a14="http://schemas.microsoft.com/office/drawing/2010/main" val="0"/>
+                        </a:ext>
+                      </a:extLst>
+                    </a:blip>
+                    <a:stretch>
+                      <a:fillRect/>
+                    </a:stretch>
+                  </pic:blipFill>
+                  <pic:spPr>
+                    <a:xfrm>
+                      <a:off x="0" y="0"/>
+                      <a:ext cx="5106170" cy="1623501"/>
+                    </a:xfrm>
+                    <a:prstGeom prst="rect">
+                      <a:avLst/>
+                    </a:prstGeom>
+                  </pic:spPr>
+                </pic:pic>
+              </a:graphicData>
+            </a:graphic>
+          </wp:inline>
+        </w:drawing>
+      </w:r>
+    </w:p>
+    <w:p>
+      <w:pPr>
+        <w:rPr>
+          <w:rFonts w:ascii="Times New Roman" w:hAnsi="Times New Roman" w:cs="Times New Roman"/>
+          <w:b/>
+          <w:bCs/>
+          <w:sz w:val="28"/>
+          <w:szCs w:val="28"/>
+          <w:lang w:val="pt-BR"/>
+        </w:rPr>
+      </w:pPr>
     </w:p>
     <w:p>
       <w:pPr>
@@ -321,6 +631,85 @@
       <w:pPr>
         <w:rPr>
           <w:rFonts w:ascii="Times New Roman" w:hAnsi="Times New Roman" w:cs="Times New Roman"/>
+          <w:sz w:val="28"/>
+          <w:szCs w:val="28"/>
+          <w:lang w:val="pt-BR"/>
+        </w:rPr>
+      </w:pPr>
+      <w:r>
+        <w:rPr>
+          <w:rFonts w:ascii="Times New Roman" w:hAnsi="Times New Roman" w:cs="Times New Roman"/>
+          <w:sz w:val="28"/>
+          <w:szCs w:val="28"/>
+          <w:lang w:val="pt-BR"/>
+        </w:rPr>
+        <w:t xml:space="preserve">5 cadeias/palavras reconhecidas por M podem ser: </w:t>
+      </w:r>
+      <w:r>
+        <w:rPr>
+          <w:rFonts w:ascii="Times New Roman" w:hAnsi="Times New Roman" w:cs="Times New Roman"/>
+          <w:sz w:val="28"/>
+          <w:szCs w:val="28"/>
+          <w:lang w:val="pt-BR"/>
+        </w:rPr>
+        <w:t xml:space="preserve">aa, </w:t>
+      </w:r>
+      <w:proofErr w:type="spellStart"/>
+      <w:r>
+        <w:rPr>
+          <w:rFonts w:ascii="Times New Roman" w:hAnsi="Times New Roman" w:cs="Times New Roman"/>
+          <w:sz w:val="28"/>
+          <w:szCs w:val="28"/>
+          <w:lang w:val="pt-BR"/>
+        </w:rPr>
+        <w:t>ba</w:t>
+      </w:r>
+      <w:proofErr w:type="spellEnd"/>
+      <w:r>
+        <w:rPr>
+          <w:rFonts w:ascii="Times New Roman" w:hAnsi="Times New Roman" w:cs="Times New Roman"/>
+          <w:sz w:val="28"/>
+          <w:szCs w:val="28"/>
+          <w:lang w:val="pt-BR"/>
+        </w:rPr>
+        <w:t xml:space="preserve">, aba, </w:t>
+      </w:r>
+      <w:proofErr w:type="spellStart"/>
+      <w:r>
+        <w:rPr>
+          <w:rFonts w:ascii="Times New Roman" w:hAnsi="Times New Roman" w:cs="Times New Roman"/>
+          <w:sz w:val="28"/>
+          <w:szCs w:val="28"/>
+          <w:lang w:val="pt-BR"/>
+        </w:rPr>
+        <w:t>bba</w:t>
+      </w:r>
+      <w:proofErr w:type="spellEnd"/>
+      <w:r>
+        <w:rPr>
+          <w:rFonts w:ascii="Times New Roman" w:hAnsi="Times New Roman" w:cs="Times New Roman"/>
+          <w:sz w:val="28"/>
+          <w:szCs w:val="28"/>
+          <w:lang w:val="pt-BR"/>
+        </w:rPr>
+        <w:t xml:space="preserve">, </w:t>
+      </w:r>
+      <w:proofErr w:type="spellStart"/>
+      <w:r>
+        <w:rPr>
+          <w:rFonts w:ascii="Times New Roman" w:hAnsi="Times New Roman" w:cs="Times New Roman"/>
+          <w:sz w:val="28"/>
+          <w:szCs w:val="28"/>
+          <w:lang w:val="pt-BR"/>
+        </w:rPr>
+        <w:t>aaa</w:t>
+      </w:r>
+      <w:proofErr w:type="spellEnd"/>
+    </w:p>
+    <w:p>
+      <w:pPr>
+        <w:rPr>
+          <w:rFonts w:ascii="Times New Roman" w:hAnsi="Times New Roman" w:cs="Times New Roman"/>
           <w:b/>
           <w:bCs/>
           <w:sz w:val="28"/>
@@ -356,6 +745,66 @@
       <w:pPr>
         <w:rPr>
           <w:rFonts w:ascii="Times New Roman" w:hAnsi="Times New Roman" w:cs="Times New Roman"/>
+          <w:sz w:val="28"/>
+          <w:szCs w:val="28"/>
+          <w:lang w:val="pt-BR"/>
+        </w:rPr>
+      </w:pPr>
+      <w:r>
+        <w:rPr>
+          <w:rFonts w:ascii="Times New Roman" w:hAnsi="Times New Roman" w:cs="Times New Roman"/>
+          <w:noProof/>
+          <w:sz w:val="28"/>
+          <w:szCs w:val="28"/>
+          <w:lang w:val="pt-BR"/>
+        </w:rPr>
+        <w:drawing>
+          <wp:inline distT="0" distB="0" distL="0" distR="0" wp14:anchorId="3922162C" wp14:editId="525FC003">
+            <wp:extent cx="3629389" cy="5184843"/>
+            <wp:effectExtent l="0" t="0" r="3175" b="0"/>
+            <wp:docPr id="495921397" name="Picture 1"/>
+            <wp:cNvGraphicFramePr>
+              <a:graphicFrameLocks xmlns:a="http://schemas.openxmlformats.org/drawingml/2006/main" noChangeAspect="1"/>
+            </wp:cNvGraphicFramePr>
+            <a:graphic xmlns:a="http://schemas.openxmlformats.org/drawingml/2006/main">
+              <a:graphicData uri="http://schemas.openxmlformats.org/drawingml/2006/picture">
+                <pic:pic xmlns:pic="http://schemas.openxmlformats.org/drawingml/2006/picture">
+                  <pic:nvPicPr>
+                    <pic:cNvPr id="495921397" name="Picture 495921397"/>
+                    <pic:cNvPicPr/>
+                  </pic:nvPicPr>
+                  <pic:blipFill>
+                    <a:blip r:embed="rId7" cstate="print">
+                      <a:extLst>
+                        <a:ext uri="{28A0092B-C50C-407E-A947-70E740481C1C}">
+                          <a14:useLocalDpi xmlns:a14="http://schemas.microsoft.com/office/drawing/2010/main" val="0"/>
+                        </a:ext>
+                      </a:extLst>
+                    </a:blip>
+                    <a:stretch>
+                      <a:fillRect/>
+                    </a:stretch>
+                  </pic:blipFill>
+                  <pic:spPr>
+                    <a:xfrm>
+                      <a:off x="0" y="0"/>
+                      <a:ext cx="3687097" cy="5267283"/>
+                    </a:xfrm>
+                    <a:prstGeom prst="rect">
+                      <a:avLst/>
+                    </a:prstGeom>
+                  </pic:spPr>
+                </pic:pic>
+              </a:graphicData>
+            </a:graphic>
+          </wp:inline>
+        </w:drawing>
+      </w:r>
+    </w:p>
+    <w:p>
+      <w:pPr>
+        <w:rPr>
+          <w:rFonts w:ascii="Times New Roman" w:hAnsi="Times New Roman" w:cs="Times New Roman"/>
           <w:b/>
           <w:bCs/>
           <w:sz w:val="28"/>
@@ -415,6 +864,96 @@
       <w:pPr>
         <w:rPr>
           <w:rFonts w:ascii="Times New Roman" w:hAnsi="Times New Roman" w:cs="Times New Roman"/>
+          <w:sz w:val="28"/>
+          <w:szCs w:val="28"/>
+          <w:lang w:val="pt-BR"/>
+        </w:rPr>
+      </w:pPr>
+      <w:r>
+        <w:rPr>
+          <w:rFonts w:ascii="Times New Roman" w:hAnsi="Times New Roman" w:cs="Times New Roman"/>
+          <w:sz w:val="28"/>
+          <w:szCs w:val="28"/>
+          <w:lang w:val="pt-BR"/>
+        </w:rPr>
+        <w:t xml:space="preserve">5 cadeias reconhecidas por M podem ser: a, </w:t>
+      </w:r>
+      <w:proofErr w:type="spellStart"/>
+      <w:r>
+        <w:rPr>
+          <w:rFonts w:ascii="Times New Roman" w:hAnsi="Times New Roman" w:cs="Times New Roman"/>
+          <w:sz w:val="28"/>
+          <w:szCs w:val="28"/>
+          <w:lang w:val="pt-BR"/>
+        </w:rPr>
+        <w:t>aaba</w:t>
+      </w:r>
+      <w:proofErr w:type="spellEnd"/>
+      <w:r>
+        <w:rPr>
+          <w:rFonts w:ascii="Times New Roman" w:hAnsi="Times New Roman" w:cs="Times New Roman"/>
+          <w:sz w:val="28"/>
+          <w:szCs w:val="28"/>
+          <w:lang w:val="pt-BR"/>
+        </w:rPr>
+        <w:t xml:space="preserve">, </w:t>
+      </w:r>
+      <w:proofErr w:type="spellStart"/>
+      <w:r>
+        <w:rPr>
+          <w:rFonts w:ascii="Times New Roman" w:hAnsi="Times New Roman" w:cs="Times New Roman"/>
+          <w:sz w:val="28"/>
+          <w:szCs w:val="28"/>
+          <w:lang w:val="pt-BR"/>
+        </w:rPr>
+        <w:t>ab</w:t>
+      </w:r>
+      <w:proofErr w:type="spellEnd"/>
+      <w:r>
+        <w:rPr>
+          <w:rFonts w:ascii="Times New Roman" w:hAnsi="Times New Roman" w:cs="Times New Roman"/>
+          <w:sz w:val="28"/>
+          <w:szCs w:val="28"/>
+          <w:lang w:val="pt-BR"/>
+        </w:rPr>
+        <w:t xml:space="preserve">, </w:t>
+      </w:r>
+      <w:proofErr w:type="spellStart"/>
+      <w:r>
+        <w:rPr>
+          <w:rFonts w:ascii="Times New Roman" w:hAnsi="Times New Roman" w:cs="Times New Roman"/>
+          <w:sz w:val="28"/>
+          <w:szCs w:val="28"/>
+          <w:lang w:val="pt-BR"/>
+        </w:rPr>
+        <w:t>aaa</w:t>
+      </w:r>
+      <w:proofErr w:type="spellEnd"/>
+      <w:r>
+        <w:rPr>
+          <w:rFonts w:ascii="Times New Roman" w:hAnsi="Times New Roman" w:cs="Times New Roman"/>
+          <w:sz w:val="28"/>
+          <w:szCs w:val="28"/>
+          <w:lang w:val="pt-BR"/>
+        </w:rPr>
+        <w:t xml:space="preserve">, </w:t>
+      </w:r>
+      <w:proofErr w:type="spellStart"/>
+      <w:r>
+        <w:rPr>
+          <w:rFonts w:ascii="Times New Roman" w:hAnsi="Times New Roman" w:cs="Times New Roman"/>
+          <w:sz w:val="28"/>
+          <w:szCs w:val="28"/>
+          <w:lang w:val="pt-BR"/>
+        </w:rPr>
+        <w:t>aabb</w:t>
+      </w:r>
+      <w:proofErr w:type="spellEnd"/>
+    </w:p>
+    <w:p>
+      <w:pPr>
+        <w:rPr>
+          <w:rFonts w:ascii="Times New Roman" w:hAnsi="Times New Roman" w:cs="Times New Roman"/>
           <w:b/>
           <w:bCs/>
           <w:sz w:val="28"/>
@@ -450,8 +989,25 @@
       <w:pPr>
         <w:rPr>
           <w:rFonts w:ascii="Times New Roman" w:hAnsi="Times New Roman" w:cs="Times New Roman"/>
-          <w:b/>
-          <w:bCs/>
+          <w:sz w:val="28"/>
+          <w:szCs w:val="28"/>
+          <w:lang w:val="pt-BR"/>
+        </w:rPr>
+      </w:pPr>
+      <w:r>
+        <w:rPr>
+          <w:rFonts w:ascii="Times New Roman" w:hAnsi="Times New Roman" w:cs="Times New Roman"/>
+          <w:sz w:val="28"/>
+          <w:szCs w:val="28"/>
+          <w:lang w:val="pt-BR"/>
+        </w:rPr>
+        <w:t>A gramática é regular pois cada regra permite uma produção linear à direita</w:t>
+      </w:r>
+    </w:p>
+    <w:p>
+      <w:pPr>
+        <w:rPr>
+          <w:rFonts w:ascii="Times New Roman" w:hAnsi="Times New Roman" w:cs="Times New Roman"/>
           <w:sz w:val="28"/>
           <w:szCs w:val="28"/>
           <w:lang w:val="pt-BR"/>
@@ -485,6 +1041,76 @@
       <w:pPr>
         <w:rPr>
           <w:rFonts w:ascii="Times New Roman" w:hAnsi="Times New Roman" w:cs="Times New Roman"/>
+          <w:sz w:val="28"/>
+          <w:szCs w:val="28"/>
+          <w:lang w:val="pt-BR"/>
+        </w:rPr>
+      </w:pPr>
+      <w:r>
+        <w:rPr>
+          <w:rFonts w:ascii="Times New Roman" w:hAnsi="Times New Roman" w:cs="Times New Roman"/>
+          <w:noProof/>
+          <w:sz w:val="28"/>
+          <w:szCs w:val="28"/>
+          <w:lang w:val="pt-BR"/>
+        </w:rPr>
+        <w:drawing>
+          <wp:inline distT="0" distB="0" distL="0" distR="0" wp14:anchorId="76600E87" wp14:editId="5440BB56">
+            <wp:extent cx="4610100" cy="1946487"/>
+            <wp:effectExtent l="0" t="0" r="0" b="0"/>
+            <wp:docPr id="2088167635" name="Picture 3" descr="A close-up of a paper&#10;&#10;Description automatically generated"/>
+            <wp:cNvGraphicFramePr>
+              <a:graphicFrameLocks xmlns:a="http://schemas.openxmlformats.org/drawingml/2006/main" noChangeAspect="1"/>
+            </wp:cNvGraphicFramePr>
+            <a:graphic xmlns:a="http://schemas.openxmlformats.org/drawingml/2006/main">
+              <a:graphicData uri="http://schemas.openxmlformats.org/drawingml/2006/picture">
+                <pic:pic xmlns:pic="http://schemas.openxmlformats.org/drawingml/2006/picture">
+                  <pic:nvPicPr>
+                    <pic:cNvPr id="2088167635" name="Picture 3" descr="A close-up of a paper&#10;&#10;Description automatically generated"/>
+                    <pic:cNvPicPr/>
+                  </pic:nvPicPr>
+                  <pic:blipFill>
+                    <a:blip r:embed="rId8" cstate="print">
+                      <a:extLst>
+                        <a:ext uri="{28A0092B-C50C-407E-A947-70E740481C1C}">
+                          <a14:useLocalDpi xmlns:a14="http://schemas.microsoft.com/office/drawing/2010/main" val="0"/>
+                        </a:ext>
+                      </a:extLst>
+                    </a:blip>
+                    <a:stretch>
+                      <a:fillRect/>
+                    </a:stretch>
+                  </pic:blipFill>
+                  <pic:spPr>
+                    <a:xfrm>
+                      <a:off x="0" y="0"/>
+                      <a:ext cx="4664267" cy="1969357"/>
+                    </a:xfrm>
+                    <a:prstGeom prst="rect">
+                      <a:avLst/>
+                    </a:prstGeom>
+                  </pic:spPr>
+                </pic:pic>
+              </a:graphicData>
+            </a:graphic>
+          </wp:inline>
+        </w:drawing>
+      </w:r>
+    </w:p>
+    <w:p>
+      <w:pPr>
+        <w:rPr>
+          <w:rFonts w:ascii="Times New Roman" w:hAnsi="Times New Roman" w:cs="Times New Roman"/>
+          <w:sz w:val="28"/>
+          <w:szCs w:val="28"/>
+          <w:lang w:val="pt-BR"/>
+        </w:rPr>
+      </w:pPr>
+    </w:p>
+    <w:p>
+      <w:pPr>
+        <w:rPr>
+          <w:rFonts w:ascii="Times New Roman" w:hAnsi="Times New Roman" w:cs="Times New Roman"/>
           <w:b/>
           <w:bCs/>
           <w:sz w:val="28"/>
@@ -544,6 +1170,96 @@
       <w:pPr>
         <w:rPr>
           <w:rFonts w:ascii="Times New Roman" w:hAnsi="Times New Roman" w:cs="Times New Roman"/>
+          <w:sz w:val="28"/>
+          <w:szCs w:val="28"/>
+          <w:lang w:val="pt-BR"/>
+        </w:rPr>
+      </w:pPr>
+      <w:r>
+        <w:rPr>
+          <w:rFonts w:ascii="Times New Roman" w:hAnsi="Times New Roman" w:cs="Times New Roman"/>
+          <w:sz w:val="28"/>
+          <w:szCs w:val="28"/>
+          <w:lang w:val="pt-BR"/>
+        </w:rPr>
+        <w:t xml:space="preserve">5 cadeias reconhecidas por M podem ser: abc, </w:t>
+      </w:r>
+      <w:proofErr w:type="spellStart"/>
+      <w:r>
+        <w:rPr>
+          <w:rFonts w:ascii="Times New Roman" w:hAnsi="Times New Roman" w:cs="Times New Roman"/>
+          <w:sz w:val="28"/>
+          <w:szCs w:val="28"/>
+          <w:lang w:val="pt-BR"/>
+        </w:rPr>
+        <w:t>abcc</w:t>
+      </w:r>
+      <w:proofErr w:type="spellEnd"/>
+      <w:r>
+        <w:rPr>
+          <w:rFonts w:ascii="Times New Roman" w:hAnsi="Times New Roman" w:cs="Times New Roman"/>
+          <w:sz w:val="28"/>
+          <w:szCs w:val="28"/>
+          <w:lang w:val="pt-BR"/>
+        </w:rPr>
+        <w:t xml:space="preserve">, </w:t>
+      </w:r>
+      <w:proofErr w:type="spellStart"/>
+      <w:r>
+        <w:rPr>
+          <w:rFonts w:ascii="Times New Roman" w:hAnsi="Times New Roman" w:cs="Times New Roman"/>
+          <w:sz w:val="28"/>
+          <w:szCs w:val="28"/>
+          <w:lang w:val="pt-BR"/>
+        </w:rPr>
+        <w:t>abccc</w:t>
+      </w:r>
+      <w:proofErr w:type="spellEnd"/>
+      <w:r>
+        <w:rPr>
+          <w:rFonts w:ascii="Times New Roman" w:hAnsi="Times New Roman" w:cs="Times New Roman"/>
+          <w:sz w:val="28"/>
+          <w:szCs w:val="28"/>
+          <w:lang w:val="pt-BR"/>
+        </w:rPr>
+        <w:t xml:space="preserve">, </w:t>
+      </w:r>
+      <w:proofErr w:type="spellStart"/>
+      <w:r>
+        <w:rPr>
+          <w:rFonts w:ascii="Times New Roman" w:hAnsi="Times New Roman" w:cs="Times New Roman"/>
+          <w:sz w:val="28"/>
+          <w:szCs w:val="28"/>
+          <w:lang w:val="pt-BR"/>
+        </w:rPr>
+        <w:t>abcccc</w:t>
+      </w:r>
+      <w:proofErr w:type="spellEnd"/>
+      <w:r>
+        <w:rPr>
+          <w:rFonts w:ascii="Times New Roman" w:hAnsi="Times New Roman" w:cs="Times New Roman"/>
+          <w:sz w:val="28"/>
+          <w:szCs w:val="28"/>
+          <w:lang w:val="pt-BR"/>
+        </w:rPr>
+        <w:t xml:space="preserve">, </w:t>
+      </w:r>
+      <w:proofErr w:type="spellStart"/>
+      <w:r>
+        <w:rPr>
+          <w:rFonts w:ascii="Times New Roman" w:hAnsi="Times New Roman" w:cs="Times New Roman"/>
+          <w:sz w:val="28"/>
+          <w:szCs w:val="28"/>
+          <w:lang w:val="pt-BR"/>
+        </w:rPr>
+        <w:t>abccccc</w:t>
+      </w:r>
+      <w:proofErr w:type="spellEnd"/>
+    </w:p>
+    <w:p>
+      <w:pPr>
+        <w:rPr>
+          <w:rFonts w:ascii="Times New Roman" w:hAnsi="Times New Roman" w:cs="Times New Roman"/>
           <w:b/>
           <w:bCs/>
           <w:sz w:val="28"/>
@@ -579,6 +1295,25 @@
       <w:pPr>
         <w:rPr>
           <w:rFonts w:ascii="Times New Roman" w:hAnsi="Times New Roman" w:cs="Times New Roman"/>
+          <w:sz w:val="28"/>
+          <w:szCs w:val="28"/>
+          <w:lang w:val="pt-BR"/>
+        </w:rPr>
+      </w:pPr>
+      <w:r>
+        <w:rPr>
+          <w:rFonts w:ascii="Times New Roman" w:hAnsi="Times New Roman" w:cs="Times New Roman"/>
+          <w:sz w:val="28"/>
+          <w:szCs w:val="28"/>
+          <w:lang w:val="pt-BR"/>
+        </w:rPr>
+        <w:t>A gramática é regular pois possui padrões lineares</w:t>
+      </w:r>
+    </w:p>
+    <w:p>
+      <w:pPr>
+        <w:rPr>
+          <w:rFonts w:ascii="Times New Roman" w:hAnsi="Times New Roman" w:cs="Times New Roman"/>
           <w:b/>
           <w:bCs/>
           <w:sz w:val="28"/>
@@ -621,27 +1356,152 @@
           <w:lang w:val="pt-BR"/>
         </w:rPr>
       </w:pPr>
-    </w:p>
-    <w:p>
-      <w:pPr>
-        <w:rPr>
-          <w:rFonts w:ascii="Times New Roman" w:hAnsi="Times New Roman" w:cs="Times New Roman"/>
-          <w:b/>
-          <w:bCs/>
-          <w:sz w:val="28"/>
-          <w:szCs w:val="28"/>
-          <w:lang w:val="pt-BR"/>
-        </w:rPr>
-      </w:pPr>
-      <w:r>
-        <w:rPr>
-          <w:rFonts w:ascii="Times New Roman" w:hAnsi="Times New Roman" w:cs="Times New Roman"/>
-          <w:b/>
-          <w:bCs/>
-          <w:sz w:val="28"/>
-          <w:szCs w:val="28"/>
-          <w:lang w:val="pt-BR"/>
-        </w:rPr>
+      <w:r>
+        <w:rPr>
+          <w:rFonts w:ascii="Times New Roman" w:hAnsi="Times New Roman" w:cs="Times New Roman"/>
+          <w:b/>
+          <w:bCs/>
+          <w:noProof/>
+          <w:sz w:val="28"/>
+          <w:szCs w:val="28"/>
+          <w:lang w:val="pt-BR"/>
+        </w:rPr>
+        <w:drawing>
+          <wp:inline distT="0" distB="0" distL="0" distR="0" wp14:anchorId="202EA9E2" wp14:editId="68605F9B">
+            <wp:extent cx="4727641" cy="1575880"/>
+            <wp:effectExtent l="0" t="0" r="0" b="0"/>
+            <wp:docPr id="383490520" name="Picture 2"/>
+            <wp:cNvGraphicFramePr>
+              <a:graphicFrameLocks xmlns:a="http://schemas.openxmlformats.org/drawingml/2006/main" noChangeAspect="1"/>
+            </wp:cNvGraphicFramePr>
+            <a:graphic xmlns:a="http://schemas.openxmlformats.org/drawingml/2006/main">
+              <a:graphicData uri="http://schemas.openxmlformats.org/drawingml/2006/picture">
+                <pic:pic xmlns:pic="http://schemas.openxmlformats.org/drawingml/2006/picture">
+                  <pic:nvPicPr>
+                    <pic:cNvPr id="383490520" name="Picture 383490520"/>
+                    <pic:cNvPicPr/>
+                  </pic:nvPicPr>
+                  <pic:blipFill>
+                    <a:blip r:embed="rId9" cstate="print">
+                      <a:extLst>
+                        <a:ext uri="{28A0092B-C50C-407E-A947-70E740481C1C}">
+                          <a14:useLocalDpi xmlns:a14="http://schemas.microsoft.com/office/drawing/2010/main" val="0"/>
+                        </a:ext>
+                      </a:extLst>
+                    </a:blip>
+                    <a:stretch>
+                      <a:fillRect/>
+                    </a:stretch>
+                  </pic:blipFill>
+                  <pic:spPr>
+                    <a:xfrm>
+                      <a:off x="0" y="0"/>
+                      <a:ext cx="4800631" cy="1600210"/>
+                    </a:xfrm>
+                    <a:prstGeom prst="rect">
+                      <a:avLst/>
+                    </a:prstGeom>
+                  </pic:spPr>
+                </pic:pic>
+              </a:graphicData>
+            </a:graphic>
+          </wp:inline>
+        </w:drawing>
+      </w:r>
+    </w:p>
+    <w:p>
+      <w:pPr>
+        <w:rPr>
+          <w:rFonts w:ascii="Times New Roman" w:hAnsi="Times New Roman" w:cs="Times New Roman"/>
+          <w:b/>
+          <w:bCs/>
+          <w:sz w:val="28"/>
+          <w:szCs w:val="28"/>
+          <w:lang w:val="pt-BR"/>
+        </w:rPr>
+      </w:pPr>
+    </w:p>
+    <w:p>
+      <w:pPr>
+        <w:rPr>
+          <w:rFonts w:ascii="Times New Roman" w:hAnsi="Times New Roman" w:cs="Times New Roman"/>
+          <w:b/>
+          <w:bCs/>
+          <w:sz w:val="28"/>
+          <w:szCs w:val="28"/>
+          <w:lang w:val="pt-BR"/>
+        </w:rPr>
+      </w:pPr>
+    </w:p>
+    <w:p>
+      <w:pPr>
+        <w:rPr>
+          <w:rFonts w:ascii="Times New Roman" w:hAnsi="Times New Roman" w:cs="Times New Roman"/>
+          <w:b/>
+          <w:bCs/>
+          <w:sz w:val="28"/>
+          <w:szCs w:val="28"/>
+          <w:lang w:val="pt-BR"/>
+        </w:rPr>
+      </w:pPr>
+    </w:p>
+    <w:p>
+      <w:pPr>
+        <w:rPr>
+          <w:rFonts w:ascii="Times New Roman" w:hAnsi="Times New Roman" w:cs="Times New Roman"/>
+          <w:b/>
+          <w:bCs/>
+          <w:sz w:val="28"/>
+          <w:szCs w:val="28"/>
+          <w:lang w:val="pt-BR"/>
+        </w:rPr>
+      </w:pPr>
+    </w:p>
+    <w:p>
+      <w:pPr>
+        <w:rPr>
+          <w:rFonts w:ascii="Times New Roman" w:hAnsi="Times New Roman" w:cs="Times New Roman"/>
+          <w:b/>
+          <w:bCs/>
+          <w:sz w:val="28"/>
+          <w:szCs w:val="28"/>
+          <w:lang w:val="pt-BR"/>
+        </w:rPr>
+      </w:pPr>
+    </w:p>
+    <w:p>
+      <w:pPr>
+        <w:rPr>
+          <w:rFonts w:ascii="Times New Roman" w:hAnsi="Times New Roman" w:cs="Times New Roman"/>
+          <w:b/>
+          <w:bCs/>
+          <w:sz w:val="28"/>
+          <w:szCs w:val="28"/>
+          <w:lang w:val="pt-BR"/>
+        </w:rPr>
+      </w:pPr>
+    </w:p>
+    <w:p>
+      <w:pPr>
+        <w:rPr>
+          <w:rFonts w:ascii="Times New Roman" w:hAnsi="Times New Roman" w:cs="Times New Roman"/>
+          <w:b/>
+          <w:bCs/>
+          <w:sz w:val="28"/>
+          <w:szCs w:val="28"/>
+          <w:lang w:val="pt-BR"/>
+        </w:rPr>
+      </w:pPr>
+      <w:r>
+        <w:rPr>
+          <w:rFonts w:ascii="Times New Roman" w:hAnsi="Times New Roman" w:cs="Times New Roman"/>
+          <w:b/>
+          <w:bCs/>
+          <w:sz w:val="28"/>
+          <w:szCs w:val="28"/>
+          <w:lang w:val="pt-BR"/>
+        </w:rPr>
+        <w:lastRenderedPageBreak/>
         <w:t>6)</w:t>
       </w:r>
     </w:p>
@@ -649,6 +1509,66 @@
       <w:pPr>
         <w:rPr>
           <w:rFonts w:ascii="Times New Roman" w:hAnsi="Times New Roman" w:cs="Times New Roman"/>
+          <w:sz w:val="28"/>
+          <w:szCs w:val="28"/>
+          <w:lang w:val="pt-BR"/>
+        </w:rPr>
+      </w:pPr>
+      <w:r>
+        <w:rPr>
+          <w:rFonts w:ascii="Times New Roman" w:hAnsi="Times New Roman" w:cs="Times New Roman"/>
+          <w:noProof/>
+          <w:sz w:val="28"/>
+          <w:szCs w:val="28"/>
+          <w:lang w:val="pt-BR"/>
+        </w:rPr>
+        <w:drawing>
+          <wp:inline distT="0" distB="0" distL="0" distR="0" wp14:anchorId="6C7E5DC3" wp14:editId="0EFD706B">
+            <wp:extent cx="5943600" cy="2479040"/>
+            <wp:effectExtent l="0" t="0" r="0" b="0"/>
+            <wp:docPr id="993688505" name="Picture 1" descr="A diagram of a diagram on lined paper&#10;&#10;Description automatically generated"/>
+            <wp:cNvGraphicFramePr>
+              <a:graphicFrameLocks xmlns:a="http://schemas.openxmlformats.org/drawingml/2006/main" noChangeAspect="1"/>
+            </wp:cNvGraphicFramePr>
+            <a:graphic xmlns:a="http://schemas.openxmlformats.org/drawingml/2006/main">
+              <a:graphicData uri="http://schemas.openxmlformats.org/drawingml/2006/picture">
+                <pic:pic xmlns:pic="http://schemas.openxmlformats.org/drawingml/2006/picture">
+                  <pic:nvPicPr>
+                    <pic:cNvPr id="993688505" name="Picture 1" descr="A diagram of a diagram on lined paper&#10;&#10;Description automatically generated"/>
+                    <pic:cNvPicPr/>
+                  </pic:nvPicPr>
+                  <pic:blipFill>
+                    <a:blip r:embed="rId10">
+                      <a:extLst>
+                        <a:ext uri="{28A0092B-C50C-407E-A947-70E740481C1C}">
+                          <a14:useLocalDpi xmlns:a14="http://schemas.microsoft.com/office/drawing/2010/main" val="0"/>
+                        </a:ext>
+                      </a:extLst>
+                    </a:blip>
+                    <a:stretch>
+                      <a:fillRect/>
+                    </a:stretch>
+                  </pic:blipFill>
+                  <pic:spPr>
+                    <a:xfrm>
+                      <a:off x="0" y="0"/>
+                      <a:ext cx="5943600" cy="2479040"/>
+                    </a:xfrm>
+                    <a:prstGeom prst="rect">
+                      <a:avLst/>
+                    </a:prstGeom>
+                  </pic:spPr>
+                </pic:pic>
+              </a:graphicData>
+            </a:graphic>
+          </wp:inline>
+        </w:drawing>
+      </w:r>
+    </w:p>
+    <w:p>
+      <w:pPr>
+        <w:rPr>
+          <w:rFonts w:ascii="Times New Roman" w:hAnsi="Times New Roman" w:cs="Times New Roman"/>
           <w:b/>
           <w:bCs/>
           <w:sz w:val="28"/>
@@ -708,6 +1628,430 @@
       <w:pPr>
         <w:rPr>
           <w:rFonts w:ascii="Times New Roman" w:hAnsi="Times New Roman" w:cs="Times New Roman"/>
+          <w:sz w:val="28"/>
+          <w:szCs w:val="28"/>
+          <w:lang w:val="pt-BR"/>
+        </w:rPr>
+      </w:pPr>
+      <w:r>
+        <w:rPr>
+          <w:rFonts w:ascii="Times New Roman" w:hAnsi="Times New Roman" w:cs="Times New Roman"/>
+          <w:sz w:val="28"/>
+          <w:szCs w:val="28"/>
+          <w:lang w:val="pt-BR"/>
+        </w:rPr>
+        <w:t xml:space="preserve">5 cadeias reconhecidas por M podem ser: </w:t>
+      </w:r>
+      <w:r>
+        <w:rPr>
+          <w:rFonts w:ascii="Times New Roman" w:hAnsi="Times New Roman" w:cs="Times New Roman"/>
+          <w:sz w:val="28"/>
+          <w:szCs w:val="28"/>
+          <w:lang w:val="pt-BR"/>
+        </w:rPr>
+        <w:t xml:space="preserve">b, </w:t>
+      </w:r>
+      <w:proofErr w:type="spellStart"/>
+      <w:r>
+        <w:rPr>
+          <w:rFonts w:ascii="Times New Roman" w:hAnsi="Times New Roman" w:cs="Times New Roman"/>
+          <w:sz w:val="28"/>
+          <w:szCs w:val="28"/>
+          <w:lang w:val="pt-BR"/>
+        </w:rPr>
+        <w:t>ab</w:t>
+      </w:r>
+      <w:proofErr w:type="spellEnd"/>
+      <w:r>
+        <w:rPr>
+          <w:rFonts w:ascii="Times New Roman" w:hAnsi="Times New Roman" w:cs="Times New Roman"/>
+          <w:sz w:val="28"/>
+          <w:szCs w:val="28"/>
+          <w:lang w:val="pt-BR"/>
+        </w:rPr>
+        <w:t xml:space="preserve">, </w:t>
+      </w:r>
+      <w:proofErr w:type="spellStart"/>
+      <w:r>
+        <w:rPr>
+          <w:rFonts w:ascii="Times New Roman" w:hAnsi="Times New Roman" w:cs="Times New Roman"/>
+          <w:sz w:val="28"/>
+          <w:szCs w:val="28"/>
+          <w:lang w:val="pt-BR"/>
+        </w:rPr>
+        <w:t>ba</w:t>
+      </w:r>
+      <w:proofErr w:type="spellEnd"/>
+      <w:r>
+        <w:rPr>
+          <w:rFonts w:ascii="Times New Roman" w:hAnsi="Times New Roman" w:cs="Times New Roman"/>
+          <w:sz w:val="28"/>
+          <w:szCs w:val="28"/>
+          <w:lang w:val="pt-BR"/>
+        </w:rPr>
+        <w:t xml:space="preserve">, </w:t>
+      </w:r>
+      <w:proofErr w:type="spellStart"/>
+      <w:r>
+        <w:rPr>
+          <w:rFonts w:ascii="Times New Roman" w:hAnsi="Times New Roman" w:cs="Times New Roman"/>
+          <w:sz w:val="28"/>
+          <w:szCs w:val="28"/>
+          <w:lang w:val="pt-BR"/>
+        </w:rPr>
+        <w:t>baa</w:t>
+      </w:r>
+      <w:proofErr w:type="spellEnd"/>
+      <w:r>
+        <w:rPr>
+          <w:rFonts w:ascii="Times New Roman" w:hAnsi="Times New Roman" w:cs="Times New Roman"/>
+          <w:sz w:val="28"/>
+          <w:szCs w:val="28"/>
+          <w:lang w:val="pt-BR"/>
+        </w:rPr>
+        <w:t>, aba</w:t>
+      </w:r>
+    </w:p>
+    <w:p>
+      <w:pPr>
+        <w:rPr>
+          <w:rFonts w:ascii="Times New Roman" w:hAnsi="Times New Roman" w:cs="Times New Roman"/>
+          <w:b/>
+          <w:bCs/>
+          <w:sz w:val="28"/>
+          <w:szCs w:val="28"/>
+          <w:lang w:val="pt-BR"/>
+        </w:rPr>
+      </w:pPr>
+    </w:p>
+    <w:p>
+      <w:pPr>
+        <w:rPr>
+          <w:rFonts w:ascii="Times New Roman" w:hAnsi="Times New Roman" w:cs="Times New Roman"/>
+          <w:b/>
+          <w:bCs/>
+          <w:sz w:val="28"/>
+          <w:szCs w:val="28"/>
+          <w:lang w:val="pt-BR"/>
+        </w:rPr>
+      </w:pPr>
+      <w:r>
+        <w:rPr>
+          <w:rFonts w:ascii="Times New Roman" w:hAnsi="Times New Roman" w:cs="Times New Roman"/>
+          <w:b/>
+          <w:bCs/>
+          <w:sz w:val="28"/>
+          <w:szCs w:val="28"/>
+          <w:lang w:val="pt-BR"/>
+        </w:rPr>
+        <w:t xml:space="preserve">8 - </w:t>
+      </w:r>
+      <w:proofErr w:type="gramStart"/>
+      <w:r>
+        <w:rPr>
+          <w:rFonts w:ascii="Times New Roman" w:hAnsi="Times New Roman" w:cs="Times New Roman"/>
+          <w:b/>
+          <w:bCs/>
+          <w:sz w:val="28"/>
+          <w:szCs w:val="28"/>
+          <w:lang w:val="pt-BR"/>
+        </w:rPr>
+        <w:t>a</w:t>
+      </w:r>
+      <w:proofErr w:type="gramEnd"/>
+      <w:r>
+        <w:rPr>
+          <w:rFonts w:ascii="Times New Roman" w:hAnsi="Times New Roman" w:cs="Times New Roman"/>
+          <w:b/>
+          <w:bCs/>
+          <w:sz w:val="28"/>
+          <w:szCs w:val="28"/>
+          <w:lang w:val="pt-BR"/>
+        </w:rPr>
+        <w:t>)</w:t>
+      </w:r>
+    </w:p>
+    <w:p>
+      <w:pPr>
+        <w:rPr>
+          <w:rFonts w:ascii="Times New Roman" w:hAnsi="Times New Roman" w:cs="Times New Roman"/>
+          <w:sz w:val="28"/>
+          <w:szCs w:val="28"/>
+          <w:lang w:val="pt-BR"/>
+        </w:rPr>
+      </w:pPr>
+      <w:r>
+        <w:rPr>
+          <w:rFonts w:ascii="Times New Roman" w:hAnsi="Times New Roman" w:cs="Times New Roman"/>
+          <w:sz w:val="28"/>
+          <w:szCs w:val="28"/>
+          <w:lang w:val="pt-BR"/>
+        </w:rPr>
+        <w:t>5 cadeias reconhecidas por M podem ser:</w:t>
+      </w:r>
+      <w:r>
+        <w:rPr>
+          <w:rFonts w:ascii="Times New Roman" w:hAnsi="Times New Roman" w:cs="Times New Roman"/>
+          <w:sz w:val="28"/>
+          <w:szCs w:val="28"/>
+          <w:lang w:val="pt-BR"/>
+        </w:rPr>
+        <w:t xml:space="preserve"> </w:t>
+      </w:r>
+      <w:proofErr w:type="spellStart"/>
+      <w:r>
+        <w:rPr>
+          <w:rFonts w:ascii="Times New Roman" w:hAnsi="Times New Roman" w:cs="Times New Roman"/>
+          <w:sz w:val="28"/>
+          <w:szCs w:val="28"/>
+          <w:lang w:val="pt-BR"/>
+        </w:rPr>
+        <w:t>bc</w:t>
+      </w:r>
+      <w:proofErr w:type="spellEnd"/>
+      <w:r>
+        <w:rPr>
+          <w:rFonts w:ascii="Times New Roman" w:hAnsi="Times New Roman" w:cs="Times New Roman"/>
+          <w:sz w:val="28"/>
+          <w:szCs w:val="28"/>
+          <w:lang w:val="pt-BR"/>
+        </w:rPr>
+        <w:t xml:space="preserve">, </w:t>
+      </w:r>
+      <w:proofErr w:type="spellStart"/>
+      <w:r>
+        <w:rPr>
+          <w:rFonts w:ascii="Times New Roman" w:hAnsi="Times New Roman" w:cs="Times New Roman"/>
+          <w:sz w:val="28"/>
+          <w:szCs w:val="28"/>
+          <w:lang w:val="pt-BR"/>
+        </w:rPr>
+        <w:t>bbc</w:t>
+      </w:r>
+      <w:proofErr w:type="spellEnd"/>
+      <w:r>
+        <w:rPr>
+          <w:rFonts w:ascii="Times New Roman" w:hAnsi="Times New Roman" w:cs="Times New Roman"/>
+          <w:sz w:val="28"/>
+          <w:szCs w:val="28"/>
+          <w:lang w:val="pt-BR"/>
+        </w:rPr>
+        <w:t xml:space="preserve">, ac, </w:t>
+      </w:r>
+      <w:proofErr w:type="spellStart"/>
+      <w:r>
+        <w:rPr>
+          <w:rFonts w:ascii="Times New Roman" w:hAnsi="Times New Roman" w:cs="Times New Roman"/>
+          <w:sz w:val="28"/>
+          <w:szCs w:val="28"/>
+          <w:lang w:val="pt-BR"/>
+        </w:rPr>
+        <w:t>aac</w:t>
+      </w:r>
+      <w:proofErr w:type="spellEnd"/>
+      <w:r>
+        <w:rPr>
+          <w:rFonts w:ascii="Times New Roman" w:hAnsi="Times New Roman" w:cs="Times New Roman"/>
+          <w:sz w:val="28"/>
+          <w:szCs w:val="28"/>
+          <w:lang w:val="pt-BR"/>
+        </w:rPr>
+        <w:t xml:space="preserve">, </w:t>
+      </w:r>
+      <w:proofErr w:type="spellStart"/>
+      <w:r>
+        <w:rPr>
+          <w:rFonts w:ascii="Times New Roman" w:hAnsi="Times New Roman" w:cs="Times New Roman"/>
+          <w:sz w:val="28"/>
+          <w:szCs w:val="28"/>
+          <w:lang w:val="pt-BR"/>
+        </w:rPr>
+        <w:t>cb</w:t>
+      </w:r>
+      <w:proofErr w:type="spellEnd"/>
+    </w:p>
+    <w:p>
+      <w:pPr>
+        <w:rPr>
+          <w:rFonts w:ascii="Times New Roman" w:hAnsi="Times New Roman" w:cs="Times New Roman"/>
+          <w:b/>
+          <w:bCs/>
+          <w:sz w:val="28"/>
+          <w:szCs w:val="28"/>
+          <w:lang w:val="pt-BR"/>
+        </w:rPr>
+      </w:pPr>
+    </w:p>
+    <w:p>
+      <w:pPr>
+        <w:rPr>
+          <w:rFonts w:ascii="Times New Roman" w:hAnsi="Times New Roman" w:cs="Times New Roman"/>
+          <w:b/>
+          <w:bCs/>
+          <w:sz w:val="28"/>
+          <w:szCs w:val="28"/>
+          <w:lang w:val="pt-BR"/>
+        </w:rPr>
+      </w:pPr>
+      <w:r>
+        <w:rPr>
+          <w:rFonts w:ascii="Times New Roman" w:hAnsi="Times New Roman" w:cs="Times New Roman"/>
+          <w:b/>
+          <w:bCs/>
+          <w:sz w:val="28"/>
+          <w:szCs w:val="28"/>
+          <w:lang w:val="pt-BR"/>
+        </w:rPr>
+        <w:t xml:space="preserve">9 - </w:t>
+      </w:r>
+      <w:proofErr w:type="gramStart"/>
+      <w:r>
+        <w:rPr>
+          <w:rFonts w:ascii="Times New Roman" w:hAnsi="Times New Roman" w:cs="Times New Roman"/>
+          <w:b/>
+          <w:bCs/>
+          <w:sz w:val="28"/>
+          <w:szCs w:val="28"/>
+          <w:lang w:val="pt-BR"/>
+        </w:rPr>
+        <w:t>a</w:t>
+      </w:r>
+      <w:proofErr w:type="gramEnd"/>
+      <w:r>
+        <w:rPr>
+          <w:rFonts w:ascii="Times New Roman" w:hAnsi="Times New Roman" w:cs="Times New Roman"/>
+          <w:b/>
+          <w:bCs/>
+          <w:sz w:val="28"/>
+          <w:szCs w:val="28"/>
+          <w:lang w:val="pt-BR"/>
+        </w:rPr>
+        <w:t>)</w:t>
+      </w:r>
+    </w:p>
+    <w:p>
+      <w:pPr>
+        <w:rPr>
+          <w:rFonts w:ascii="Times New Roman" w:hAnsi="Times New Roman" w:cs="Times New Roman"/>
+          <w:sz w:val="28"/>
+          <w:szCs w:val="28"/>
+          <w:lang w:val="pt-BR"/>
+        </w:rPr>
+      </w:pPr>
+      <w:r>
+        <w:rPr>
+          <w:rFonts w:ascii="Times New Roman" w:hAnsi="Times New Roman" w:cs="Times New Roman"/>
+          <w:sz w:val="28"/>
+          <w:szCs w:val="28"/>
+          <w:lang w:val="pt-BR"/>
+        </w:rPr>
+        <w:t>5 cadeias reconhecidas por M podem ser:</w:t>
+      </w:r>
+      <w:r>
+        <w:rPr>
+          <w:rFonts w:ascii="Times New Roman" w:hAnsi="Times New Roman" w:cs="Times New Roman"/>
+          <w:sz w:val="28"/>
+          <w:szCs w:val="28"/>
+          <w:lang w:val="pt-BR"/>
+        </w:rPr>
+        <w:t xml:space="preserve"> </w:t>
+      </w:r>
+      <w:proofErr w:type="spellStart"/>
+      <w:r>
+        <w:rPr>
+          <w:rFonts w:ascii="Times New Roman" w:hAnsi="Times New Roman" w:cs="Times New Roman"/>
+          <w:sz w:val="28"/>
+          <w:szCs w:val="28"/>
+          <w:lang w:val="pt-BR"/>
+        </w:rPr>
+        <w:t>aab</w:t>
+      </w:r>
+      <w:proofErr w:type="spellEnd"/>
+      <w:r>
+        <w:rPr>
+          <w:rFonts w:ascii="Times New Roman" w:hAnsi="Times New Roman" w:cs="Times New Roman"/>
+          <w:sz w:val="28"/>
+          <w:szCs w:val="28"/>
+          <w:lang w:val="pt-BR"/>
+        </w:rPr>
+        <w:t xml:space="preserve">, </w:t>
+      </w:r>
+      <w:proofErr w:type="spellStart"/>
+      <w:r>
+        <w:rPr>
+          <w:rFonts w:ascii="Times New Roman" w:hAnsi="Times New Roman" w:cs="Times New Roman"/>
+          <w:sz w:val="28"/>
+          <w:szCs w:val="28"/>
+          <w:lang w:val="pt-BR"/>
+        </w:rPr>
+        <w:t>aaab</w:t>
+      </w:r>
+      <w:proofErr w:type="spellEnd"/>
+      <w:r>
+        <w:rPr>
+          <w:rFonts w:ascii="Times New Roman" w:hAnsi="Times New Roman" w:cs="Times New Roman"/>
+          <w:sz w:val="28"/>
+          <w:szCs w:val="28"/>
+          <w:lang w:val="pt-BR"/>
+        </w:rPr>
+        <w:t xml:space="preserve">, </w:t>
+      </w:r>
+      <w:proofErr w:type="spellStart"/>
+      <w:r>
+        <w:rPr>
+          <w:rFonts w:ascii="Times New Roman" w:hAnsi="Times New Roman" w:cs="Times New Roman"/>
+          <w:sz w:val="28"/>
+          <w:szCs w:val="28"/>
+          <w:lang w:val="pt-BR"/>
+        </w:rPr>
+        <w:t>babab</w:t>
+      </w:r>
+      <w:proofErr w:type="spellEnd"/>
+      <w:r>
+        <w:rPr>
+          <w:rFonts w:ascii="Times New Roman" w:hAnsi="Times New Roman" w:cs="Times New Roman"/>
+          <w:sz w:val="28"/>
+          <w:szCs w:val="28"/>
+          <w:lang w:val="pt-BR"/>
+        </w:rPr>
+        <w:t xml:space="preserve">, </w:t>
+      </w:r>
+      <w:proofErr w:type="spellStart"/>
+      <w:r>
+        <w:rPr>
+          <w:rFonts w:ascii="Times New Roman" w:hAnsi="Times New Roman" w:cs="Times New Roman"/>
+          <w:sz w:val="28"/>
+          <w:szCs w:val="28"/>
+          <w:lang w:val="pt-BR"/>
+        </w:rPr>
+        <w:t>abbab</w:t>
+      </w:r>
+      <w:proofErr w:type="spellEnd"/>
+      <w:r>
+        <w:rPr>
+          <w:rFonts w:ascii="Times New Roman" w:hAnsi="Times New Roman" w:cs="Times New Roman"/>
+          <w:sz w:val="28"/>
+          <w:szCs w:val="28"/>
+          <w:lang w:val="pt-BR"/>
+        </w:rPr>
+        <w:t xml:space="preserve">, </w:t>
+      </w:r>
+      <w:proofErr w:type="spellStart"/>
+      <w:r>
+        <w:rPr>
+          <w:rFonts w:ascii="Times New Roman" w:hAnsi="Times New Roman" w:cs="Times New Roman"/>
+          <w:sz w:val="28"/>
+          <w:szCs w:val="28"/>
+          <w:lang w:val="pt-BR"/>
+        </w:rPr>
+        <w:t>baaab</w:t>
+      </w:r>
+      <w:proofErr w:type="spellEnd"/>
+    </w:p>
+    <w:p>
+      <w:pPr>
+        <w:rPr>
+          <w:rFonts w:ascii="Times New Roman" w:hAnsi="Times New Roman" w:cs="Times New Roman"/>
           <w:b/>
           <w:bCs/>
           <w:sz w:val="28"/>
@@ -738,40 +2082,92 @@
         </w:rPr>
         <w:t>b)</w:t>
       </w:r>
-    </w:p>
-    <w:p>
-      <w:pPr>
-        <w:rPr>
-          <w:rFonts w:ascii="Times New Roman" w:hAnsi="Times New Roman" w:cs="Times New Roman"/>
-          <w:b/>
-          <w:bCs/>
-          <w:sz w:val="28"/>
-          <w:szCs w:val="28"/>
-          <w:lang w:val="pt-BR"/>
-        </w:rPr>
-      </w:pPr>
-    </w:p>
-    <w:p>
-      <w:pPr>
-        <w:rPr>
-          <w:rFonts w:ascii="Times New Roman" w:hAnsi="Times New Roman" w:cs="Times New Roman"/>
-          <w:b/>
-          <w:bCs/>
-          <w:sz w:val="28"/>
-          <w:szCs w:val="28"/>
-          <w:lang w:val="pt-BR"/>
-        </w:rPr>
-      </w:pPr>
-      <w:r>
-        <w:rPr>
-          <w:rFonts w:ascii="Times New Roman" w:hAnsi="Times New Roman" w:cs="Times New Roman"/>
-          <w:b/>
-          <w:bCs/>
-          <w:sz w:val="28"/>
-          <w:szCs w:val="28"/>
-          <w:lang w:val="pt-BR"/>
-        </w:rPr>
-        <w:t xml:space="preserve">8 - </w:t>
+      <w:r>
+        <w:rPr>
+          <w:rFonts w:ascii="Times New Roman" w:hAnsi="Times New Roman" w:cs="Times New Roman"/>
+          <w:b/>
+          <w:bCs/>
+          <w:noProof/>
+          <w:sz w:val="28"/>
+          <w:szCs w:val="28"/>
+          <w:lang w:val="pt-BR"/>
+        </w:rPr>
+        <w:drawing>
+          <wp:inline distT="0" distB="0" distL="0" distR="0" wp14:anchorId="6D325B07" wp14:editId="59958D7E">
+            <wp:extent cx="5943600" cy="1960880"/>
+            <wp:effectExtent l="0" t="0" r="0" b="0"/>
+            <wp:docPr id="2008288902" name="Picture 2" descr="A diagram of a diagram&#10;&#10;Description automatically generated with medium confidence"/>
+            <wp:cNvGraphicFramePr>
+              <a:graphicFrameLocks xmlns:a="http://schemas.openxmlformats.org/drawingml/2006/main" noChangeAspect="1"/>
+            </wp:cNvGraphicFramePr>
+            <a:graphic xmlns:a="http://schemas.openxmlformats.org/drawingml/2006/main">
+              <a:graphicData uri="http://schemas.openxmlformats.org/drawingml/2006/picture">
+                <pic:pic xmlns:pic="http://schemas.openxmlformats.org/drawingml/2006/picture">
+                  <pic:nvPicPr>
+                    <pic:cNvPr id="2008288902" name="Picture 2" descr="A diagram of a diagram&#10;&#10;Description automatically generated with medium confidence"/>
+                    <pic:cNvPicPr/>
+                  </pic:nvPicPr>
+                  <pic:blipFill>
+                    <a:blip r:embed="rId11">
+                      <a:extLst>
+                        <a:ext uri="{28A0092B-C50C-407E-A947-70E740481C1C}">
+                          <a14:useLocalDpi xmlns:a14="http://schemas.microsoft.com/office/drawing/2010/main" val="0"/>
+                        </a:ext>
+                      </a:extLst>
+                    </a:blip>
+                    <a:stretch>
+                      <a:fillRect/>
+                    </a:stretch>
+                  </pic:blipFill>
+                  <pic:spPr>
+                    <a:xfrm>
+                      <a:off x="0" y="0"/>
+                      <a:ext cx="5943600" cy="1960880"/>
+                    </a:xfrm>
+                    <a:prstGeom prst="rect">
+                      <a:avLst/>
+                    </a:prstGeom>
+                  </pic:spPr>
+                </pic:pic>
+              </a:graphicData>
+            </a:graphic>
+          </wp:inline>
+        </w:drawing>
+      </w:r>
+    </w:p>
+    <w:p>
+      <w:pPr>
+        <w:rPr>
+          <w:rFonts w:ascii="Times New Roman" w:hAnsi="Times New Roman" w:cs="Times New Roman"/>
+          <w:b/>
+          <w:bCs/>
+          <w:sz w:val="28"/>
+          <w:szCs w:val="28"/>
+          <w:lang w:val="pt-BR"/>
+        </w:rPr>
+      </w:pPr>
+    </w:p>
+    <w:p>
+      <w:pPr>
+        <w:rPr>
+          <w:rFonts w:ascii="Times New Roman" w:hAnsi="Times New Roman" w:cs="Times New Roman"/>
+          <w:b/>
+          <w:bCs/>
+          <w:sz w:val="28"/>
+          <w:szCs w:val="28"/>
+          <w:lang w:val="pt-BR"/>
+        </w:rPr>
+      </w:pPr>
+      <w:r>
+        <w:rPr>
+          <w:rFonts w:ascii="Times New Roman" w:hAnsi="Times New Roman" w:cs="Times New Roman"/>
+          <w:b/>
+          <w:bCs/>
+          <w:sz w:val="28"/>
+          <w:szCs w:val="28"/>
+          <w:lang w:val="pt-BR"/>
+        </w:rPr>
+        <w:t xml:space="preserve">10 - </w:t>
       </w:r>
       <w:proofErr w:type="gramStart"/>
       <w:r>
@@ -802,95 +2198,115 @@
       <w:pPr>
         <w:rPr>
           <w:rFonts w:ascii="Times New Roman" w:hAnsi="Times New Roman" w:cs="Times New Roman"/>
-          <w:b/>
-          <w:bCs/>
-          <w:sz w:val="28"/>
-          <w:szCs w:val="28"/>
-          <w:lang w:val="pt-BR"/>
-        </w:rPr>
-      </w:pPr>
-    </w:p>
-    <w:p>
-      <w:pPr>
-        <w:rPr>
-          <w:rFonts w:ascii="Times New Roman" w:hAnsi="Times New Roman" w:cs="Times New Roman"/>
-          <w:b/>
-          <w:bCs/>
-          <w:sz w:val="28"/>
-          <w:szCs w:val="28"/>
-          <w:lang w:val="pt-BR"/>
-        </w:rPr>
-      </w:pPr>
-      <w:r>
-        <w:rPr>
-          <w:rFonts w:ascii="Times New Roman" w:hAnsi="Times New Roman" w:cs="Times New Roman"/>
-          <w:b/>
-          <w:bCs/>
-          <w:sz w:val="28"/>
-          <w:szCs w:val="28"/>
-          <w:lang w:val="pt-BR"/>
-        </w:rPr>
-        <w:t>b)</w:t>
-      </w:r>
-    </w:p>
-    <w:p>
-      <w:pPr>
-        <w:rPr>
-          <w:rFonts w:ascii="Times New Roman" w:hAnsi="Times New Roman" w:cs="Times New Roman"/>
-          <w:b/>
-          <w:bCs/>
-          <w:sz w:val="28"/>
-          <w:szCs w:val="28"/>
-          <w:lang w:val="pt-BR"/>
-        </w:rPr>
-      </w:pPr>
-    </w:p>
-    <w:p>
-      <w:pPr>
-        <w:rPr>
-          <w:rFonts w:ascii="Times New Roman" w:hAnsi="Times New Roman" w:cs="Times New Roman"/>
-          <w:b/>
-          <w:bCs/>
-          <w:sz w:val="28"/>
-          <w:szCs w:val="28"/>
-          <w:lang w:val="pt-BR"/>
-        </w:rPr>
-      </w:pPr>
-      <w:r>
-        <w:rPr>
-          <w:rFonts w:ascii="Times New Roman" w:hAnsi="Times New Roman" w:cs="Times New Roman"/>
-          <w:b/>
-          <w:bCs/>
-          <w:sz w:val="28"/>
-          <w:szCs w:val="28"/>
-          <w:lang w:val="pt-BR"/>
-        </w:rPr>
-        <w:t xml:space="preserve">9 - </w:t>
-      </w:r>
-      <w:proofErr w:type="gramStart"/>
-      <w:r>
-        <w:rPr>
-          <w:rFonts w:ascii="Times New Roman" w:hAnsi="Times New Roman" w:cs="Times New Roman"/>
-          <w:b/>
-          <w:bCs/>
-          <w:sz w:val="28"/>
-          <w:szCs w:val="28"/>
-          <w:lang w:val="pt-BR"/>
-        </w:rPr>
-        <w:t>a</w:t>
-      </w:r>
-      <w:proofErr w:type="gramEnd"/>
-      <w:r>
-        <w:rPr>
-          <w:rFonts w:ascii="Times New Roman" w:hAnsi="Times New Roman" w:cs="Times New Roman"/>
-          <w:b/>
-          <w:bCs/>
-          <w:sz w:val="28"/>
-          <w:szCs w:val="28"/>
-          <w:lang w:val="pt-BR"/>
-        </w:rPr>
-        <w:t>)</w:t>
-      </w:r>
+          <w:sz w:val="28"/>
+          <w:szCs w:val="28"/>
+          <w:lang w:val="pt-BR"/>
+        </w:rPr>
+      </w:pPr>
+      <w:r>
+        <w:rPr>
+          <w:rFonts w:ascii="Times New Roman" w:hAnsi="Times New Roman" w:cs="Times New Roman"/>
+          <w:sz w:val="28"/>
+          <w:szCs w:val="28"/>
+          <w:lang w:val="pt-BR"/>
+        </w:rPr>
+        <w:t xml:space="preserve">5 cadeias reconhecidas por M podem ser: a, </w:t>
+      </w:r>
+      <w:proofErr w:type="spellStart"/>
+      <w:r>
+        <w:rPr>
+          <w:rFonts w:ascii="Times New Roman" w:hAnsi="Times New Roman" w:cs="Times New Roman"/>
+          <w:sz w:val="28"/>
+          <w:szCs w:val="28"/>
+          <w:lang w:val="pt-BR"/>
+        </w:rPr>
+        <w:t>aab</w:t>
+      </w:r>
+      <w:proofErr w:type="spellEnd"/>
+      <w:r>
+        <w:rPr>
+          <w:rFonts w:ascii="Times New Roman" w:hAnsi="Times New Roman" w:cs="Times New Roman"/>
+          <w:sz w:val="28"/>
+          <w:szCs w:val="28"/>
+          <w:lang w:val="pt-BR"/>
+        </w:rPr>
+        <w:t xml:space="preserve">, </w:t>
+      </w:r>
+      <w:proofErr w:type="spellStart"/>
+      <w:r>
+        <w:rPr>
+          <w:rFonts w:ascii="Times New Roman" w:hAnsi="Times New Roman" w:cs="Times New Roman"/>
+          <w:sz w:val="28"/>
+          <w:szCs w:val="28"/>
+          <w:lang w:val="pt-BR"/>
+        </w:rPr>
+        <w:t>ab</w:t>
+      </w:r>
+      <w:proofErr w:type="spellEnd"/>
+      <w:r>
+        <w:rPr>
+          <w:rFonts w:ascii="Times New Roman" w:hAnsi="Times New Roman" w:cs="Times New Roman"/>
+          <w:sz w:val="28"/>
+          <w:szCs w:val="28"/>
+          <w:lang w:val="pt-BR"/>
+        </w:rPr>
+        <w:t xml:space="preserve">, </w:t>
+      </w:r>
+      <w:proofErr w:type="spellStart"/>
+      <w:r>
+        <w:rPr>
+          <w:rFonts w:ascii="Times New Roman" w:hAnsi="Times New Roman" w:cs="Times New Roman"/>
+          <w:sz w:val="28"/>
+          <w:szCs w:val="28"/>
+          <w:lang w:val="pt-BR"/>
+        </w:rPr>
+        <w:t>aaba</w:t>
+      </w:r>
+      <w:proofErr w:type="spellEnd"/>
+      <w:r>
+        <w:rPr>
+          <w:rFonts w:ascii="Times New Roman" w:hAnsi="Times New Roman" w:cs="Times New Roman"/>
+          <w:sz w:val="28"/>
+          <w:szCs w:val="28"/>
+          <w:lang w:val="pt-BR"/>
+        </w:rPr>
+        <w:t xml:space="preserve">, </w:t>
+      </w:r>
+      <w:proofErr w:type="spellStart"/>
+      <w:r>
+        <w:rPr>
+          <w:rFonts w:ascii="Times New Roman" w:hAnsi="Times New Roman" w:cs="Times New Roman"/>
+          <w:sz w:val="28"/>
+          <w:szCs w:val="28"/>
+          <w:lang w:val="pt-BR"/>
+        </w:rPr>
+        <w:t>abba</w:t>
+      </w:r>
+      <w:proofErr w:type="spellEnd"/>
+    </w:p>
+    <w:p>
+      <w:pPr>
+        <w:rPr>
+          <w:rFonts w:ascii="Times New Roman" w:hAnsi="Times New Roman" w:cs="Times New Roman"/>
+          <w:b/>
+          <w:bCs/>
+          <w:sz w:val="28"/>
+          <w:szCs w:val="28"/>
+          <w:lang w:val="pt-BR"/>
+        </w:rPr>
+      </w:pPr>
+    </w:p>
+    <w:p>
+      <w:pPr>
+        <w:rPr>
+          <w:rFonts w:ascii="Times New Roman" w:hAnsi="Times New Roman" w:cs="Times New Roman"/>
+          <w:b/>
+          <w:bCs/>
+          <w:sz w:val="28"/>
+          <w:szCs w:val="28"/>
+          <w:lang w:val="pt-BR"/>
+        </w:rPr>
+      </w:pPr>
     </w:p>
     <w:p>
       <w:pPr>
@@ -932,117 +2348,80 @@
       <w:pPr>
         <w:rPr>
           <w:rFonts w:ascii="Times New Roman" w:hAnsi="Times New Roman" w:cs="Times New Roman"/>
-          <w:b/>
-          <w:bCs/>
-          <w:sz w:val="28"/>
-          <w:szCs w:val="28"/>
-          <w:lang w:val="pt-BR"/>
-        </w:rPr>
-      </w:pPr>
-    </w:p>
-    <w:p>
-      <w:pPr>
-        <w:rPr>
-          <w:rFonts w:ascii="Times New Roman" w:hAnsi="Times New Roman" w:cs="Times New Roman"/>
-          <w:b/>
-          <w:bCs/>
-          <w:sz w:val="28"/>
-          <w:szCs w:val="28"/>
-          <w:lang w:val="pt-BR"/>
-        </w:rPr>
-      </w:pPr>
-      <w:r>
-        <w:rPr>
-          <w:rFonts w:ascii="Times New Roman" w:hAnsi="Times New Roman" w:cs="Times New Roman"/>
-          <w:b/>
-          <w:bCs/>
-          <w:sz w:val="28"/>
-          <w:szCs w:val="28"/>
-          <w:lang w:val="pt-BR"/>
-        </w:rPr>
-        <w:t xml:space="preserve">10 - </w:t>
-      </w:r>
-      <w:proofErr w:type="gramStart"/>
-      <w:r>
-        <w:rPr>
-          <w:rFonts w:ascii="Times New Roman" w:hAnsi="Times New Roman" w:cs="Times New Roman"/>
-          <w:b/>
-          <w:bCs/>
-          <w:sz w:val="28"/>
-          <w:szCs w:val="28"/>
-          <w:lang w:val="pt-BR"/>
-        </w:rPr>
-        <w:t>a</w:t>
-      </w:r>
-      <w:proofErr w:type="gramEnd"/>
-      <w:r>
-        <w:rPr>
-          <w:rFonts w:ascii="Times New Roman" w:hAnsi="Times New Roman" w:cs="Times New Roman"/>
-          <w:b/>
-          <w:bCs/>
-          <w:sz w:val="28"/>
-          <w:szCs w:val="28"/>
-          <w:lang w:val="pt-BR"/>
-        </w:rPr>
-        <w:t>)</w:t>
-      </w:r>
-    </w:p>
-    <w:p>
-      <w:pPr>
-        <w:rPr>
-          <w:rFonts w:ascii="Times New Roman" w:hAnsi="Times New Roman" w:cs="Times New Roman"/>
-          <w:b/>
-          <w:bCs/>
-          <w:sz w:val="28"/>
-          <w:szCs w:val="28"/>
-          <w:lang w:val="pt-BR"/>
-        </w:rPr>
-      </w:pPr>
-    </w:p>
-    <w:p>
-      <w:pPr>
-        <w:rPr>
-          <w:rFonts w:ascii="Times New Roman" w:hAnsi="Times New Roman" w:cs="Times New Roman"/>
-          <w:b/>
-          <w:bCs/>
-          <w:sz w:val="28"/>
-          <w:szCs w:val="28"/>
-          <w:lang w:val="pt-BR"/>
-        </w:rPr>
-      </w:pPr>
-      <w:r>
-        <w:rPr>
-          <w:rFonts w:ascii="Times New Roman" w:hAnsi="Times New Roman" w:cs="Times New Roman"/>
-          <w:b/>
-          <w:bCs/>
-          <w:sz w:val="28"/>
-          <w:szCs w:val="28"/>
-          <w:lang w:val="pt-BR"/>
-        </w:rPr>
-        <w:t>b)</w:t>
-      </w:r>
-    </w:p>
-    <w:p>
-      <w:pPr>
-        <w:rPr>
-          <w:rFonts w:ascii="Times New Roman" w:hAnsi="Times New Roman" w:cs="Times New Roman"/>
-          <w:b/>
-          <w:bCs/>
-          <w:sz w:val="28"/>
-          <w:szCs w:val="28"/>
-          <w:lang w:val="pt-BR"/>
-        </w:rPr>
-      </w:pPr>
-    </w:p>
-    <w:p>
-      <w:pPr>
-        <w:rPr>
-          <w:rFonts w:ascii="Times New Roman" w:hAnsi="Times New Roman" w:cs="Times New Roman"/>
-          <w:b/>
-          <w:bCs/>
-          <w:sz w:val="28"/>
-          <w:szCs w:val="28"/>
-          <w:lang w:val="pt-BR"/>
+          <w:sz w:val="28"/>
+          <w:szCs w:val="28"/>
+          <w:lang w:val="pt-BR"/>
+        </w:rPr>
+      </w:pPr>
+      <w:r>
+        <w:rPr>
+          <w:rFonts w:ascii="Times New Roman" w:hAnsi="Times New Roman" w:cs="Times New Roman"/>
+          <w:noProof/>
+          <w:sz w:val="28"/>
+          <w:szCs w:val="28"/>
+          <w:lang w:val="pt-BR"/>
+        </w:rPr>
+        <w:drawing>
+          <wp:inline distT="0" distB="0" distL="0" distR="0" wp14:anchorId="2B3DE8E3" wp14:editId="4E374EBC">
+            <wp:extent cx="5943600" cy="1798320"/>
+            <wp:effectExtent l="0" t="0" r="0" b="5080"/>
+            <wp:docPr id="121767594" name="Picture 3" descr="A diagram of a b and b&#10;&#10;Description automatically generated with medium confidence"/>
+            <wp:cNvGraphicFramePr>
+              <a:graphicFrameLocks xmlns:a="http://schemas.openxmlformats.org/drawingml/2006/main" noChangeAspect="1"/>
+            </wp:cNvGraphicFramePr>
+            <a:graphic xmlns:a="http://schemas.openxmlformats.org/drawingml/2006/main">
+              <a:graphicData uri="http://schemas.openxmlformats.org/drawingml/2006/picture">
+                <pic:pic xmlns:pic="http://schemas.openxmlformats.org/drawingml/2006/picture">
+                  <pic:nvPicPr>
+                    <pic:cNvPr id="121767594" name="Picture 3" descr="A diagram of a b and b&#10;&#10;Description automatically generated with medium confidence"/>
+                    <pic:cNvPicPr/>
+                  </pic:nvPicPr>
+                  <pic:blipFill>
+                    <a:blip r:embed="rId12">
+                      <a:extLst>
+                        <a:ext uri="{28A0092B-C50C-407E-A947-70E740481C1C}">
+                          <a14:useLocalDpi xmlns:a14="http://schemas.microsoft.com/office/drawing/2010/main" val="0"/>
+                        </a:ext>
+                      </a:extLst>
+                    </a:blip>
+                    <a:stretch>
+                      <a:fillRect/>
+                    </a:stretch>
+                  </pic:blipFill>
+                  <pic:spPr>
+                    <a:xfrm>
+                      <a:off x="0" y="0"/>
+                      <a:ext cx="5943600" cy="1798320"/>
+                    </a:xfrm>
+                    <a:prstGeom prst="rect">
+                      <a:avLst/>
+                    </a:prstGeom>
+                  </pic:spPr>
+                </pic:pic>
+              </a:graphicData>
+            </a:graphic>
+          </wp:inline>
+        </w:drawing>
+      </w:r>
+    </w:p>
+    <w:p>
+      <w:pPr>
+        <w:rPr>
+          <w:rFonts w:ascii="Times New Roman" w:hAnsi="Times New Roman" w:cs="Times New Roman"/>
+          <w:b/>
+          <w:bCs/>
+          <w:sz w:val="28"/>
+          <w:szCs w:val="28"/>
+          <w:lang w:val="pt-BR"/>
+        </w:rPr>
+      </w:pPr>
+    </w:p>
+    <w:p>
+      <w:pPr>
+        <w:rPr>
+          <w:rFonts w:ascii="Times New Roman" w:hAnsi="Times New Roman" w:cs="Times New Roman"/>
+          <w:sz w:val="28"/>
+          <w:szCs w:val="28"/>
         </w:rPr>
       </w:pPr>
       <w:r>
@@ -1055,6 +2434,75 @@
           <w:lang w:val="pt-BR"/>
         </w:rPr>
         <w:t>11)</w:t>
+      </w:r>
+      <w:r>
+        <w:rPr>
+          <w:rFonts w:ascii="Times New Roman" w:hAnsi="Times New Roman" w:cs="Times New Roman"/>
+          <w:b/>
+          <w:bCs/>
+          <w:sz w:val="28"/>
+          <w:szCs w:val="28"/>
+          <w:lang w:val="pt-BR"/>
+        </w:rPr>
+        <w:t xml:space="preserve"> </w:t>
+      </w:r>
+    </w:p>
+    <w:p>
+      <w:pPr>
+        <w:rPr>
+          <w:rFonts w:ascii="Times New Roman" w:hAnsi="Times New Roman" w:cs="Times New Roman"/>
+          <w:sz w:val="28"/>
+          <w:szCs w:val="28"/>
+        </w:rPr>
+      </w:pPr>
+      <w:r>
+        <w:rPr>
+          <w:rFonts w:ascii="Times New Roman" w:hAnsi="Times New Roman" w:cs="Times New Roman"/>
+          <w:noProof/>
+          <w:sz w:val="28"/>
+          <w:szCs w:val="28"/>
+        </w:rPr>
+        <w:drawing>
+          <wp:inline distT="0" distB="0" distL="0" distR="0" wp14:anchorId="5144240B" wp14:editId="01681138">
+            <wp:extent cx="5943600" cy="2489200"/>
+            <wp:effectExtent l="0" t="0" r="0" b="0"/>
+            <wp:docPr id="1497875871" name="Picture 4" descr="A diagram of a number&#10;&#10;Description automatically generated with medium confidence"/>
+            <wp:cNvGraphicFramePr>
+              <a:graphicFrameLocks xmlns:a="http://schemas.openxmlformats.org/drawingml/2006/main" noChangeAspect="1"/>
+            </wp:cNvGraphicFramePr>
+            <a:graphic xmlns:a="http://schemas.openxmlformats.org/drawingml/2006/main">
+              <a:graphicData uri="http://schemas.openxmlformats.org/drawingml/2006/picture">
+                <pic:pic xmlns:pic="http://schemas.openxmlformats.org/drawingml/2006/picture">
+                  <pic:nvPicPr>
+                    <pic:cNvPr id="1497875871" name="Picture 4" descr="A diagram of a number&#10;&#10;Description automatically generated with medium confidence"/>
+                    <pic:cNvPicPr/>
+                  </pic:nvPicPr>
+                  <pic:blipFill>
+                    <a:blip r:embed="rId13">
+                      <a:extLst>
+                        <a:ext uri="{28A0092B-C50C-407E-A947-70E740481C1C}">
+                          <a14:useLocalDpi xmlns:a14="http://schemas.microsoft.com/office/drawing/2010/main" val="0"/>
+                        </a:ext>
+                      </a:extLst>
+                    </a:blip>
+                    <a:stretch>
+                      <a:fillRect/>
+                    </a:stretch>
+                  </pic:blipFill>
+                  <pic:spPr>
+                    <a:xfrm>
+                      <a:off x="0" y="0"/>
+                      <a:ext cx="5943600" cy="2489200"/>
+                    </a:xfrm>
+                    <a:prstGeom prst="rect">
+                      <a:avLst/>
+                    </a:prstGeom>
+                  </pic:spPr>
+                </pic:pic>
+              </a:graphicData>
+            </a:graphic>
+          </wp:inline>
+        </w:drawing>
       </w:r>
     </w:p>
     <w:sectPr>

</xml_diff>